<commit_message>
Piccola modifica test case
</commit_message>
<xml_diff>
--- a/Documenti/Testing/Test case specification.docx
+++ b/Documenti/Testing/Test case specification.docx
@@ -129,8 +129,32 @@
           <w:lang w:val="en-US"/>
         </w:rPr>
         <w:br/>
-        <w:t xml:space="preserve">Documento Test Case </w:t>
       </w:r>
+      <w:proofErr w:type="spellStart"/>
+      <w:r>
+        <w:rPr>
+          <w:rFonts w:ascii="Arial" w:hAnsi="Arial" w:cs="Arial"/>
+          <w:b/>
+          <w:i/>
+          <w:iCs/>
+          <w:sz w:val="36"/>
+          <w:lang w:val="en-US"/>
+        </w:rPr>
+        <w:t>Documento</w:t>
+      </w:r>
+      <w:proofErr w:type="spellEnd"/>
+      <w:r>
+        <w:rPr>
+          <w:rFonts w:ascii="Arial" w:hAnsi="Arial" w:cs="Arial"/>
+          <w:b/>
+          <w:i/>
+          <w:iCs/>
+          <w:sz w:val="36"/>
+          <w:lang w:val="en-US"/>
+        </w:rPr>
+        <w:t xml:space="preserve"> Test Case </w:t>
+      </w:r>
+      <w:proofErr w:type="spellStart"/>
       <w:r>
         <w:rPr>
           <w:rFonts w:ascii="Arial" w:hAnsi="Arial" w:cs="Arial"/>
@@ -142,6 +166,7 @@
         </w:rPr>
         <w:t>Secification</w:t>
       </w:r>
+      <w:proofErr w:type="spellEnd"/>
     </w:p>
     <w:p>
       <w:pPr>
@@ -611,6 +636,7 @@
           <w:sz w:val="32"/>
         </w:rPr>
       </w:pPr>
+      <w:proofErr w:type="spellStart"/>
       <w:r>
         <w:rPr>
           <w:rFonts w:ascii="Arial" w:hAnsi="Arial"/>
@@ -618,7 +644,16 @@
           <w:sz w:val="32"/>
         </w:rPr>
         <w:lastRenderedPageBreak/>
-        <w:t>Revision History</w:t>
+        <w:t>Revision</w:t>
+      </w:r>
+      <w:proofErr w:type="spellEnd"/>
+      <w:r>
+        <w:rPr>
+          <w:rFonts w:ascii="Arial" w:hAnsi="Arial"/>
+          <w:b/>
+          <w:sz w:val="32"/>
+        </w:rPr>
+        <w:t xml:space="preserve"> History</w:t>
       </w:r>
     </w:p>
     <w:p>
@@ -952,6 +987,7 @@
           <w:lang w:val="en-US"/>
         </w:rPr>
       </w:pPr>
+      <w:proofErr w:type="spellStart"/>
       <w:r>
         <w:rPr>
           <w:lang w:val="en-US"/>
@@ -959,6 +995,7 @@
         <w:lastRenderedPageBreak/>
         <w:t>Indice</w:t>
       </w:r>
+      <w:proofErr w:type="spellEnd"/>
     </w:p>
     <w:p>
       <w:pPr>
@@ -1483,6 +1520,7 @@
               </w:rPr>
               <w:t xml:space="preserve"> </w:t>
             </w:r>
+            <w:proofErr w:type="spellStart"/>
             <w:r>
               <w:rPr>
                 <w:rFonts w:ascii="Calibri" w:hAnsi="Calibri" w:cs="Calibri"/>
@@ -1490,6 +1528,7 @@
               </w:rPr>
               <w:t>MariettoRosso</w:t>
             </w:r>
+            <w:proofErr w:type="spellEnd"/>
           </w:p>
           <w:p>
             <w:pPr>
@@ -1956,8 +1995,17 @@
                 <w:rFonts w:ascii="Calibri" w:hAnsi="Calibri" w:cs="Calibri"/>
                 <w:color w:val="000000"/>
               </w:rPr>
-              <w:t xml:space="preserve"> MariettoRosso</w:t>
-            </w:r>
+              <w:t xml:space="preserve"> </w:t>
+            </w:r>
+            <w:proofErr w:type="spellStart"/>
+            <w:r>
+              <w:rPr>
+                <w:rFonts w:ascii="Calibri" w:hAnsi="Calibri" w:cs="Calibri"/>
+                <w:color w:val="000000"/>
+              </w:rPr>
+              <w:t>MariettoRosso</w:t>
+            </w:r>
+            <w:proofErr w:type="spellEnd"/>
             <w:r>
               <w:rPr>
                 <w:rFonts w:ascii="Calibri" w:hAnsi="Calibri" w:cs="Calibri"/>
@@ -2391,6 +2439,7 @@
               </w:rPr>
               <w:t xml:space="preserve">Username: </w:t>
             </w:r>
+            <w:proofErr w:type="spellStart"/>
             <w:r>
               <w:rPr>
                 <w:rFonts w:ascii="Calibri" w:hAnsi="Calibri" w:cs="Calibri"/>
@@ -2398,6 +2447,7 @@
               </w:rPr>
               <w:t>MariettoRosso</w:t>
             </w:r>
+            <w:proofErr w:type="spellEnd"/>
           </w:p>
           <w:p>
             <w:pPr>
@@ -3203,6 +3253,7 @@
               </w:rPr>
               <w:t xml:space="preserve">Username: </w:t>
             </w:r>
+            <w:proofErr w:type="spellStart"/>
             <w:r>
               <w:rPr>
                 <w:rFonts w:ascii="Calibri" w:hAnsi="Calibri" w:cs="Calibri"/>
@@ -3210,6 +3261,7 @@
               </w:rPr>
               <w:t>MariettoRosso</w:t>
             </w:r>
+            <w:proofErr w:type="spellEnd"/>
           </w:p>
           <w:p>
             <w:pPr>
@@ -3605,6 +3657,7 @@
               </w:rPr>
               <w:t xml:space="preserve">Username: </w:t>
             </w:r>
+            <w:proofErr w:type="spellStart"/>
             <w:r>
               <w:rPr>
                 <w:rFonts w:ascii="Calibri" w:hAnsi="Calibri" w:cs="Calibri"/>
@@ -3612,6 +3665,7 @@
               </w:rPr>
               <w:t>MariettoRosso</w:t>
             </w:r>
+            <w:proofErr w:type="spellEnd"/>
           </w:p>
           <w:p>
             <w:pPr>
@@ -4008,6 +4062,7 @@
               </w:rPr>
               <w:t xml:space="preserve">Username: </w:t>
             </w:r>
+            <w:proofErr w:type="spellStart"/>
             <w:r>
               <w:rPr>
                 <w:rFonts w:ascii="Calibri" w:hAnsi="Calibri" w:cs="Calibri"/>
@@ -4015,6 +4070,7 @@
               </w:rPr>
               <w:t>MariettoRosso</w:t>
             </w:r>
+            <w:proofErr w:type="spellEnd"/>
           </w:p>
           <w:p>
             <w:pPr>
@@ -4410,6 +4466,7 @@
               </w:rPr>
               <w:t xml:space="preserve">Username: </w:t>
             </w:r>
+            <w:proofErr w:type="spellStart"/>
             <w:r>
               <w:rPr>
                 <w:rFonts w:ascii="Calibri" w:hAnsi="Calibri" w:cs="Calibri"/>
@@ -4417,6 +4474,7 @@
               </w:rPr>
               <w:t>MariettoRosso</w:t>
             </w:r>
+            <w:proofErr w:type="spellEnd"/>
           </w:p>
           <w:p>
             <w:pPr>
@@ -4757,6 +4815,7 @@
               </w:rPr>
               <w:t xml:space="preserve">Nome: </w:t>
             </w:r>
+            <w:proofErr w:type="spellStart"/>
             <w:r>
               <w:rPr>
                 <w:rFonts w:ascii="Calibri" w:hAnsi="Calibri" w:cs="Calibri"/>
@@ -4771,6 +4830,7 @@
               </w:rPr>
               <w:t>ErnestoLucaOttavio</w:t>
             </w:r>
+            <w:proofErr w:type="spellEnd"/>
           </w:p>
           <w:p>
             <w:pPr>
@@ -4826,6 +4886,7 @@
               </w:rPr>
               <w:t xml:space="preserve">Username: </w:t>
             </w:r>
+            <w:proofErr w:type="spellStart"/>
             <w:r>
               <w:rPr>
                 <w:rFonts w:ascii="Calibri" w:hAnsi="Calibri" w:cs="Calibri"/>
@@ -4833,6 +4894,7 @@
               </w:rPr>
               <w:t>MariettoRosso</w:t>
             </w:r>
+            <w:proofErr w:type="spellEnd"/>
           </w:p>
           <w:p>
             <w:pPr>
@@ -5205,6 +5267,7 @@
               </w:rPr>
               <w:t xml:space="preserve">Cognome: </w:t>
             </w:r>
+            <w:proofErr w:type="spellStart"/>
             <w:r>
               <w:rPr>
                 <w:rFonts w:ascii="Calibri" w:hAnsi="Calibri" w:cs="Calibri"/>
@@ -5219,6 +5282,7 @@
               </w:rPr>
               <w:t>RossoRussoRosse</w:t>
             </w:r>
+            <w:proofErr w:type="spellEnd"/>
           </w:p>
           <w:p>
             <w:pPr>
@@ -5243,6 +5307,7 @@
               </w:rPr>
               <w:t xml:space="preserve">Username: </w:t>
             </w:r>
+            <w:proofErr w:type="spellStart"/>
             <w:r>
               <w:rPr>
                 <w:rFonts w:ascii="Calibri" w:hAnsi="Calibri" w:cs="Calibri"/>
@@ -5250,6 +5315,7 @@
               </w:rPr>
               <w:t>MariettoRosso</w:t>
             </w:r>
+            <w:proofErr w:type="spellEnd"/>
           </w:p>
           <w:p>
             <w:pPr>
@@ -5652,6 +5718,7 @@
               </w:rPr>
               <w:t xml:space="preserve">Username: </w:t>
             </w:r>
+            <w:proofErr w:type="spellStart"/>
             <w:r>
               <w:rPr>
                 <w:rFonts w:ascii="Calibri" w:hAnsi="Calibri" w:cs="Calibri"/>
@@ -5666,6 +5733,7 @@
               </w:rPr>
               <w:t>ERosseStelle</w:t>
             </w:r>
+            <w:proofErr w:type="spellEnd"/>
           </w:p>
           <w:p>
             <w:pPr>
@@ -6077,6 +6145,7 @@
               </w:rPr>
               <w:t xml:space="preserve">Username: </w:t>
             </w:r>
+            <w:proofErr w:type="spellStart"/>
             <w:r>
               <w:rPr>
                 <w:rFonts w:ascii="Calibri" w:hAnsi="Calibri" w:cs="Calibri"/>
@@ -6084,6 +6153,7 @@
               </w:rPr>
               <w:t>MariettoRosso</w:t>
             </w:r>
+            <w:proofErr w:type="spellEnd"/>
           </w:p>
           <w:p>
             <w:pPr>
@@ -6510,6 +6580,7 @@
               </w:rPr>
               <w:t xml:space="preserve">Username: </w:t>
             </w:r>
+            <w:proofErr w:type="spellStart"/>
             <w:r>
               <w:rPr>
                 <w:rFonts w:ascii="Calibri" w:hAnsi="Calibri" w:cs="Calibri"/>
@@ -6517,6 +6588,7 @@
               </w:rPr>
               <w:t>MariettoRosso</w:t>
             </w:r>
+            <w:proofErr w:type="spellEnd"/>
           </w:p>
           <w:p>
             <w:pPr>
@@ -6933,6 +7005,7 @@
               </w:rPr>
               <w:t xml:space="preserve">Username: </w:t>
             </w:r>
+            <w:proofErr w:type="spellStart"/>
             <w:r>
               <w:rPr>
                 <w:rFonts w:ascii="Calibri" w:hAnsi="Calibri" w:cs="Calibri"/>
@@ -6940,6 +7013,7 @@
               </w:rPr>
               <w:t>MariettoRosso</w:t>
             </w:r>
+            <w:proofErr w:type="spellEnd"/>
           </w:p>
           <w:p>
             <w:pPr>
@@ -7356,6 +7430,7 @@
               </w:rPr>
               <w:t xml:space="preserve">Username: </w:t>
             </w:r>
+            <w:proofErr w:type="spellStart"/>
             <w:r>
               <w:rPr>
                 <w:rFonts w:ascii="Calibri" w:hAnsi="Calibri" w:cs="Calibri"/>
@@ -7363,6 +7438,7 @@
               </w:rPr>
               <w:t>MariettoRosso</w:t>
             </w:r>
+            <w:proofErr w:type="spellEnd"/>
           </w:p>
           <w:p>
             <w:pPr>
@@ -7726,6 +7802,7 @@
               </w:rPr>
               <w:t xml:space="preserve">Username: </w:t>
             </w:r>
+            <w:proofErr w:type="spellStart"/>
             <w:r>
               <w:rPr>
                 <w:rFonts w:ascii="Calibri" w:hAnsi="Calibri" w:cs="Calibri"/>
@@ -7733,6 +7810,7 @@
               </w:rPr>
               <w:t>MariettoRosso</w:t>
             </w:r>
+            <w:proofErr w:type="spellEnd"/>
           </w:p>
           <w:p>
             <w:pPr>
@@ -8109,8 +8187,28 @@
                 <w:bCs/>
                 <w:color w:val="000000"/>
               </w:rPr>
-              <w:t>non va a buon fine poiché lo username non esiste</w:t>
-            </w:r>
+              <w:t xml:space="preserve">non va a buon fine poiché lo username non </w:t>
+            </w:r>
+            <w:r>
+              <w:rPr>
+                <w:rFonts w:ascii="Calibri" w:hAnsi="Calibri" w:cs="Calibri"/>
+                <w:b/>
+                <w:bCs/>
+                <w:color w:val="000000"/>
+              </w:rPr>
+              <w:t xml:space="preserve">è presente nel </w:t>
+            </w:r>
+            <w:proofErr w:type="spellStart"/>
+            <w:r>
+              <w:rPr>
+                <w:rFonts w:ascii="Calibri" w:hAnsi="Calibri" w:cs="Calibri"/>
+                <w:b/>
+                <w:bCs/>
+                <w:color w:val="000000"/>
+              </w:rPr>
+              <w:t>db</w:t>
+            </w:r>
+            <w:proofErr w:type="spellEnd"/>
           </w:p>
         </w:tc>
       </w:tr>
@@ -8332,6 +8430,7 @@
               </w:rPr>
               <w:t xml:space="preserve">Username: </w:t>
             </w:r>
+            <w:proofErr w:type="spellStart"/>
             <w:r>
               <w:rPr>
                 <w:rFonts w:ascii="Calibri" w:hAnsi="Calibri" w:cs="Calibri"/>
@@ -8339,6 +8438,7 @@
               </w:rPr>
               <w:t>MariettoRosso</w:t>
             </w:r>
+            <w:proofErr w:type="spellEnd"/>
           </w:p>
           <w:p>
             <w:pPr>
@@ -8422,6 +8522,35 @@
               </w:rPr>
               <w:t xml:space="preserve"> Oracolo: Il log-in non va a buon fine poiché la password è errata</w:t>
             </w:r>
+            <w:r>
+              <w:rPr>
+                <w:rFonts w:ascii="Calibri" w:hAnsi="Calibri" w:cs="Calibri"/>
+                <w:b/>
+                <w:bCs/>
+                <w:color w:val="000000"/>
+              </w:rPr>
+              <w:t xml:space="preserve"> (non presente nel </w:t>
+            </w:r>
+            <w:proofErr w:type="spellStart"/>
+            <w:r>
+              <w:rPr>
+                <w:rFonts w:ascii="Calibri" w:hAnsi="Calibri" w:cs="Calibri"/>
+                <w:b/>
+                <w:bCs/>
+                <w:color w:val="000000"/>
+              </w:rPr>
+              <w:t>db</w:t>
+            </w:r>
+            <w:proofErr w:type="spellEnd"/>
+            <w:r>
+              <w:rPr>
+                <w:rFonts w:ascii="Calibri" w:hAnsi="Calibri" w:cs="Calibri"/>
+                <w:b/>
+                <w:bCs/>
+                <w:color w:val="000000"/>
+              </w:rPr>
+              <w:t>)</w:t>
+            </w:r>
           </w:p>
         </w:tc>
       </w:tr>
@@ -8436,8 +8565,13 @@
         </w:numPr>
       </w:pPr>
       <w:r>
-        <w:t>TC_GU3 Creazione Booklist</w:t>
+        <w:t xml:space="preserve">TC_GU3 Creazione </w:t>
       </w:r>
+      <w:proofErr w:type="spellStart"/>
+      <w:r>
+        <w:t>Booklist</w:t>
+      </w:r>
+      <w:proofErr w:type="spellEnd"/>
     </w:p>
     <w:tbl>
       <w:tblPr>
@@ -8539,8 +8673,16 @@
               <w:rPr>
                 <w:rFonts w:asciiTheme="minorHAnsi" w:hAnsiTheme="minorHAnsi" w:cstheme="minorHAnsi"/>
               </w:rPr>
-              <w:t>della creazione di nuove booklist</w:t>
-            </w:r>
+              <w:t xml:space="preserve">della creazione di nuove </w:t>
+            </w:r>
+            <w:proofErr w:type="spellStart"/>
+            <w:r>
+              <w:rPr>
+                <w:rFonts w:asciiTheme="minorHAnsi" w:hAnsiTheme="minorHAnsi" w:cstheme="minorHAnsi"/>
+              </w:rPr>
+              <w:t>booklist</w:t>
+            </w:r>
+            <w:proofErr w:type="spellEnd"/>
           </w:p>
         </w:tc>
       </w:tr>
@@ -8815,8 +8957,16 @@
               <w:rPr>
                 <w:rFonts w:asciiTheme="minorHAnsi" w:hAnsiTheme="minorHAnsi" w:cstheme="minorHAnsi"/>
               </w:rPr>
-              <w:t>della creazione di nuove booklist</w:t>
-            </w:r>
+              <w:t xml:space="preserve">della creazione di nuove </w:t>
+            </w:r>
+            <w:proofErr w:type="spellStart"/>
+            <w:r>
+              <w:rPr>
+                <w:rFonts w:asciiTheme="minorHAnsi" w:hAnsiTheme="minorHAnsi" w:cstheme="minorHAnsi"/>
+              </w:rPr>
+              <w:t>booklist</w:t>
+            </w:r>
+            <w:proofErr w:type="spellEnd"/>
           </w:p>
         </w:tc>
       </w:tr>
@@ -9081,8 +9231,16 @@
               <w:rPr>
                 <w:rFonts w:asciiTheme="minorHAnsi" w:hAnsiTheme="minorHAnsi" w:cstheme="minorHAnsi"/>
               </w:rPr>
-              <w:t>della creazione di nuove booklist</w:t>
-            </w:r>
+              <w:t xml:space="preserve">della creazione di nuove </w:t>
+            </w:r>
+            <w:proofErr w:type="spellStart"/>
+            <w:r>
+              <w:rPr>
+                <w:rFonts w:asciiTheme="minorHAnsi" w:hAnsiTheme="minorHAnsi" w:cstheme="minorHAnsi"/>
+              </w:rPr>
+              <w:t>booklist</w:t>
+            </w:r>
+            <w:proofErr w:type="spellEnd"/>
           </w:p>
         </w:tc>
       </w:tr>
@@ -9340,8 +9498,16 @@
               <w:rPr>
                 <w:rFonts w:asciiTheme="minorHAnsi" w:hAnsiTheme="minorHAnsi" w:cstheme="minorHAnsi"/>
               </w:rPr>
-              <w:t>della creazione di nuove booklist</w:t>
-            </w:r>
+              <w:t xml:space="preserve">della creazione di nuove </w:t>
+            </w:r>
+            <w:proofErr w:type="spellStart"/>
+            <w:r>
+              <w:rPr>
+                <w:rFonts w:asciiTheme="minorHAnsi" w:hAnsiTheme="minorHAnsi" w:cstheme="minorHAnsi"/>
+              </w:rPr>
+              <w:t>booklist</w:t>
+            </w:r>
+            <w:proofErr w:type="spellEnd"/>
           </w:p>
         </w:tc>
       </w:tr>
@@ -9443,8 +9609,19 @@
                 <w:bCs/>
                 <w:color w:val="000000"/>
               </w:rPr>
-              <w:t>Nome: HaaaaaarrrrrryyyyyyyyPotteeeeeeeerrrrrrrrrrrrrrrrrr</w:t>
-            </w:r>
+              <w:t xml:space="preserve">Nome: </w:t>
+            </w:r>
+            <w:proofErr w:type="spellStart"/>
+            <w:r>
+              <w:rPr>
+                <w:rFonts w:ascii="Calibri" w:hAnsi="Calibri" w:cs="Calibri"/>
+                <w:b/>
+                <w:bCs/>
+                <w:color w:val="000000"/>
+              </w:rPr>
+              <w:t>HaaaaaarrrrrryyyyyyyyPotteeeeeeeerrrrrrrrrrrrrrrrrr</w:t>
+            </w:r>
+            <w:proofErr w:type="spellEnd"/>
           </w:p>
           <w:p>
             <w:pPr>
@@ -9508,8 +9685,13 @@
         </w:numPr>
       </w:pPr>
       <w:r>
-        <w:t>TC_GU4 Modifica Booklist</w:t>
+        <w:t xml:space="preserve">TC_GU4 Modifica </w:t>
       </w:r>
+      <w:proofErr w:type="spellStart"/>
+      <w:r>
+        <w:t>Booklist</w:t>
+      </w:r>
+      <w:proofErr w:type="spellEnd"/>
     </w:p>
     <w:p/>
     <w:tbl>
@@ -9634,8 +9816,16 @@
               <w:rPr>
                 <w:rFonts w:asciiTheme="minorHAnsi" w:hAnsiTheme="minorHAnsi" w:cstheme="minorHAnsi"/>
               </w:rPr>
-              <w:t>di modifica booklist</w:t>
-            </w:r>
+              <w:t xml:space="preserve">di modifica </w:t>
+            </w:r>
+            <w:proofErr w:type="spellStart"/>
+            <w:r>
+              <w:rPr>
+                <w:rFonts w:asciiTheme="minorHAnsi" w:hAnsiTheme="minorHAnsi" w:cstheme="minorHAnsi"/>
+              </w:rPr>
+              <w:t>booklist</w:t>
+            </w:r>
+            <w:proofErr w:type="spellEnd"/>
           </w:p>
         </w:tc>
       </w:tr>
@@ -9744,7 +9934,15 @@
                 <w:rFonts w:ascii="Calibri" w:hAnsi="Calibri" w:cs="Calibri"/>
                 <w:color w:val="000000"/>
               </w:rPr>
-              <w:t>Harry Potter</w:t>
+              <w:t xml:space="preserve">Harry </w:t>
+            </w:r>
+            <w:proofErr w:type="spellStart"/>
+            <w:r>
+              <w:rPr>
+                <w:rFonts w:ascii="Calibri" w:hAnsi="Calibri" w:cs="Calibri"/>
+                <w:color w:val="000000"/>
+              </w:rPr>
+              <w:t>Potter</w:t>
             </w:r>
             <w:r>
               <w:rPr>
@@ -9753,6 +9951,7 @@
               </w:rPr>
               <w:t>rr</w:t>
             </w:r>
+            <w:proofErr w:type="spellEnd"/>
           </w:p>
           <w:p>
             <w:pPr>
@@ -9948,8 +10147,16 @@
               <w:rPr>
                 <w:rFonts w:asciiTheme="minorHAnsi" w:hAnsiTheme="minorHAnsi" w:cstheme="minorHAnsi"/>
               </w:rPr>
-              <w:t>di modifica booklist</w:t>
-            </w:r>
+              <w:t xml:space="preserve">di modifica </w:t>
+            </w:r>
+            <w:proofErr w:type="spellStart"/>
+            <w:r>
+              <w:rPr>
+                <w:rFonts w:asciiTheme="minorHAnsi" w:hAnsiTheme="minorHAnsi" w:cstheme="minorHAnsi"/>
+              </w:rPr>
+              <w:t>booklist</w:t>
+            </w:r>
+            <w:proofErr w:type="spellEnd"/>
           </w:p>
         </w:tc>
       </w:tr>
@@ -10254,8 +10461,16 @@
               <w:rPr>
                 <w:rFonts w:asciiTheme="minorHAnsi" w:hAnsiTheme="minorHAnsi" w:cstheme="minorHAnsi"/>
               </w:rPr>
-              <w:t>di modifica booklist</w:t>
-            </w:r>
+              <w:t xml:space="preserve">di modifica </w:t>
+            </w:r>
+            <w:proofErr w:type="spellStart"/>
+            <w:r>
+              <w:rPr>
+                <w:rFonts w:asciiTheme="minorHAnsi" w:hAnsiTheme="minorHAnsi" w:cstheme="minorHAnsi"/>
+              </w:rPr>
+              <w:t>booklist</w:t>
+            </w:r>
+            <w:proofErr w:type="spellEnd"/>
           </w:p>
         </w:tc>
       </w:tr>
@@ -10565,8 +10780,16 @@
               <w:rPr>
                 <w:rFonts w:asciiTheme="minorHAnsi" w:hAnsiTheme="minorHAnsi" w:cstheme="minorHAnsi"/>
               </w:rPr>
-              <w:t xml:space="preserve"> booklist</w:t>
-            </w:r>
+              <w:t xml:space="preserve"> </w:t>
+            </w:r>
+            <w:proofErr w:type="spellStart"/>
+            <w:r>
+              <w:rPr>
+                <w:rFonts w:asciiTheme="minorHAnsi" w:hAnsiTheme="minorHAnsi" w:cstheme="minorHAnsi"/>
+              </w:rPr>
+              <w:t>booklist</w:t>
+            </w:r>
+            <w:proofErr w:type="spellEnd"/>
           </w:p>
         </w:tc>
       </w:tr>
@@ -10668,8 +10891,19 @@
                 <w:bCs/>
                 <w:color w:val="000000"/>
               </w:rPr>
-              <w:t>Nome: HaaaaaarrrrrryyyyyyyyPotteeeeeeeerrrrrrrrrrrrrrrrrr</w:t>
-            </w:r>
+              <w:t xml:space="preserve">Nome: </w:t>
+            </w:r>
+            <w:proofErr w:type="spellStart"/>
+            <w:r>
+              <w:rPr>
+                <w:rFonts w:ascii="Calibri" w:hAnsi="Calibri" w:cs="Calibri"/>
+                <w:b/>
+                <w:bCs/>
+                <w:color w:val="000000"/>
+              </w:rPr>
+              <w:t>HaaaaaarrrrrryyyyyyyyPotteeeeeeeerrrrrrrrrrrrrrrrrr</w:t>
+            </w:r>
+            <w:proofErr w:type="spellEnd"/>
           </w:p>
           <w:p>
             <w:pPr>
@@ -11943,18 +12177,7 @@
                 <w:sz w:val="32"/>
                 <w:szCs w:val="32"/>
               </w:rPr>
-              <w:t>TC_GU5_</w:t>
-            </w:r>
-            <w:r>
-              <w:rPr>
-                <w:rFonts w:ascii="Century Gothic" w:hAnsi="Century Gothic"/>
-                <w:b/>
-                <w:bCs/>
-                <w:color w:val="000000"/>
-                <w:sz w:val="32"/>
-                <w:szCs w:val="32"/>
-              </w:rPr>
-              <w:t>5</w:t>
+              <w:t>TC_GU5_5</w:t>
             </w:r>
           </w:p>
         </w:tc>
@@ -12112,16 +12335,7 @@
                 <w:bCs/>
                 <w:color w:val="000000"/>
               </w:rPr>
-              <w:t>Recensione: Wow, gran bel libro!</w:t>
-            </w:r>
-            <w:r>
-              <w:rPr>
-                <w:rFonts w:ascii="Calibri" w:hAnsi="Calibri" w:cs="Calibri"/>
-                <w:b/>
-                <w:bCs/>
-                <w:color w:val="000000"/>
-              </w:rPr>
-              <w:t>%$&amp;£</w:t>
+              <w:t>Recensione: Wow, gran bel libro!%$&amp;£</w:t>
             </w:r>
           </w:p>
           <w:p>
@@ -12145,16 +12359,7 @@
                 <w:bCs/>
                 <w:color w:val="000000"/>
               </w:rPr>
-              <w:t xml:space="preserve">Voto: </w:t>
-            </w:r>
-            <w:r>
-              <w:rPr>
-                <w:rFonts w:ascii="Calibri" w:hAnsi="Calibri" w:cs="Calibri"/>
-                <w:b/>
-                <w:bCs/>
-                <w:color w:val="000000"/>
-              </w:rPr>
-              <w:t>5</w:t>
+              <w:t>Voto: 5</w:t>
             </w:r>
           </w:p>
           <w:p>
@@ -12204,16 +12409,7 @@
                 <w:color w:val="000000"/>
               </w:rPr>
               <w:lastRenderedPageBreak/>
-              <w:t xml:space="preserve"> Oracolo: La pubblicazione della recensione non va a buon fine poiché il </w:t>
-            </w:r>
-            <w:r>
-              <w:rPr>
-                <w:rFonts w:ascii="Calibri" w:hAnsi="Calibri" w:cs="Calibri"/>
-                <w:b/>
-                <w:bCs/>
-                <w:color w:val="000000"/>
-              </w:rPr>
-              <w:t>formato del campo   Recensione non è corretto</w:t>
+              <w:t xml:space="preserve"> Oracolo: La pubblicazione della recensione non va a buon fine poiché il formato del campo   Recensione non è corretto</w:t>
             </w:r>
           </w:p>
         </w:tc>

</xml_diff>